<commit_message>
J'ai enlevé un espace
</commit_message>
<xml_diff>
--- a/Livrables/Gestion/Juridique/Audit_juridique.docx
+++ b/Livrables/Gestion/Juridique/Audit_juridique.docx
@@ -144,8 +144,18 @@
           <w:sz w:val="32"/>
           <w:szCs w:val="32"/>
         </w:rPr>
-        <w:t>Tuteur : Pr. Richard Chbeir</w:t>
-      </w:r>
+        <w:t xml:space="preserve">Tuteur : Pr. Richard </w:t>
+      </w:r>
+      <w:proofErr w:type="spellStart"/>
+      <w:r>
+        <w:rPr>
+          <w:rFonts w:cs="Liberation Serif"/>
+          <w:sz w:val="32"/>
+          <w:szCs w:val="32"/>
+        </w:rPr>
+        <w:t>Chbeir</w:t>
+      </w:r>
+      <w:proofErr w:type="spellEnd"/>
     </w:p>
     <w:p>
       <w:pPr>
@@ -2495,7 +2505,35 @@
         <w:rPr>
           <w:rFonts w:cs="Liberation Serif"/>
         </w:rPr>
-        <w:t xml:space="preserve">Dans le suivant document, « nous », « on », et « nos », « Hego Berria » font référence à BDE Hego Berria, association loi de 1901 définie comme suit : </w:t>
+        <w:t xml:space="preserve">Dans le suivant document, « nous », « on », et « nos », « Hego </w:t>
+      </w:r>
+      <w:proofErr w:type="spellStart"/>
+      <w:r>
+        <w:rPr>
+          <w:rFonts w:cs="Liberation Serif"/>
+        </w:rPr>
+        <w:t>Berria</w:t>
+      </w:r>
+      <w:proofErr w:type="spellEnd"/>
+      <w:r>
+        <w:rPr>
+          <w:rFonts w:cs="Liberation Serif"/>
+        </w:rPr>
+        <w:t xml:space="preserve"> » font référence à BDE Hego </w:t>
+      </w:r>
+      <w:proofErr w:type="spellStart"/>
+      <w:r>
+        <w:rPr>
+          <w:rFonts w:cs="Liberation Serif"/>
+        </w:rPr>
+        <w:t>Berria</w:t>
+      </w:r>
+      <w:proofErr w:type="spellEnd"/>
+      <w:r>
+        <w:rPr>
+          <w:rFonts w:cs="Liberation Serif"/>
+        </w:rPr>
+        <w:t xml:space="preserve">, association loi de 1901 définie comme suit : </w:t>
       </w:r>
     </w:p>
     <w:p>
@@ -2523,7 +2561,21 @@
         <w:rPr>
           <w:rFonts w:cs="Liberation Serif"/>
         </w:rPr>
-        <w:t>, Département Informatique, 2 Allée du Parc Montaury, 64600 ANGLET, pour une durée illimitée.</w:t>
+        <w:t xml:space="preserve">, Département Informatique, 2 Allée du Parc </w:t>
+      </w:r>
+      <w:proofErr w:type="spellStart"/>
+      <w:r>
+        <w:rPr>
+          <w:rFonts w:cs="Liberation Serif"/>
+        </w:rPr>
+        <w:t>Montaury</w:t>
+      </w:r>
+      <w:proofErr w:type="spellEnd"/>
+      <w:r>
+        <w:rPr>
+          <w:rFonts w:cs="Liberation Serif"/>
+        </w:rPr>
+        <w:t>, 64600 ANGLET, pour une durée illimitée.</w:t>
       </w:r>
     </w:p>
     <w:p>
@@ -2577,7 +2629,21 @@
         <w:rPr>
           <w:rFonts w:cs="Liberation Serif"/>
         </w:rPr>
-        <w:t>Le parrainage est un évènement annuel réalisé par l'association étudiante Hego Berria (un BDE), dans lequel les étudiants de première année répondent d'abord à un questionnaire rédigé par les membres du BDE. Ensuite, les étudiants de deuxième année sont associés automatiquement (ou en choisissant, en fonction du paramétrage du questionnaire) à un étudiant de 1ère année, créant alors l'association entre le parrain et le filleul.</w:t>
+        <w:t xml:space="preserve">Le parrainage est un évènement annuel réalisé par l'association étudiante Hego </w:t>
+      </w:r>
+      <w:proofErr w:type="spellStart"/>
+      <w:r>
+        <w:rPr>
+          <w:rFonts w:cs="Liberation Serif"/>
+        </w:rPr>
+        <w:t>Berria</w:t>
+      </w:r>
+      <w:proofErr w:type="spellEnd"/>
+      <w:r>
+        <w:rPr>
+          <w:rFonts w:cs="Liberation Serif"/>
+        </w:rPr>
+        <w:t xml:space="preserve"> (un BDE), dans lequel les étudiants de première année répondent d'abord à un questionnaire rédigé par les membres du BDE. Ensuite, les étudiants de deuxième année sont associés automatiquement (ou en choisissant, en fonction du paramétrage du questionnaire) à un étudiant de 1ère année, créant alors l'association entre le parrain et le filleul.</w:t>
       </w:r>
     </w:p>
     <w:p>
@@ -2662,7 +2728,21 @@
         <w:rPr>
           <w:rFonts w:cs="Liberation Serif"/>
         </w:rPr>
-        <w:t xml:space="preserve">Le bureau des étudiants Hego Berria est une association avec une identité forte, qui commence à développer en parallèle (sans lien avec la SAE) un site web </w:t>
+        <w:t xml:space="preserve">Le bureau des étudiants Hego </w:t>
+      </w:r>
+      <w:proofErr w:type="spellStart"/>
+      <w:r>
+        <w:rPr>
+          <w:rFonts w:cs="Liberation Serif"/>
+        </w:rPr>
+        <w:t>Berria</w:t>
+      </w:r>
+      <w:proofErr w:type="spellEnd"/>
+      <w:r>
+        <w:rPr>
+          <w:rFonts w:cs="Liberation Serif"/>
+        </w:rPr>
+        <w:t xml:space="preserve"> est une association avec une identité forte, qui commence à développer en parallèle (sans lien avec la SAE) un site web </w:t>
       </w:r>
       <w:r>
         <w:rPr>
@@ -2746,7 +2826,21 @@
         <w:rPr>
           <w:rFonts w:cs="Liberation Serif"/>
         </w:rPr>
-        <w:t xml:space="preserve"> puisque éditée, publiée et divulguée sous la direction de Hego Berria.</w:t>
+        <w:t xml:space="preserve"> puisque éditée, publiée et divulguée sous la direction de Hego </w:t>
+      </w:r>
+      <w:proofErr w:type="spellStart"/>
+      <w:r>
+        <w:rPr>
+          <w:rFonts w:cs="Liberation Serif"/>
+        </w:rPr>
+        <w:t>Berria</w:t>
+      </w:r>
+      <w:proofErr w:type="spellEnd"/>
+      <w:r>
+        <w:rPr>
+          <w:rFonts w:cs="Liberation Serif"/>
+        </w:rPr>
+        <w:t>.</w:t>
       </w:r>
     </w:p>
     <w:p>
@@ -3400,7 +3494,21 @@
         <w:rPr>
           <w:rFonts w:cs="Liberation Serif"/>
         </w:rPr>
-        <w:t>La conception de la structure a été réalisée par Nicolas Dargazanli, membre de l’équipe de développement, et lui appartient par conséquent. Cependant, nous disposons de l’entièreté des droits concernant la propriété des données</w:t>
+        <w:t xml:space="preserve">La conception de la structure a été réalisée par Nicolas </w:t>
+      </w:r>
+      <w:proofErr w:type="spellStart"/>
+      <w:r>
+        <w:rPr>
+          <w:rFonts w:cs="Liberation Serif"/>
+        </w:rPr>
+        <w:t>Dargazanli</w:t>
+      </w:r>
+      <w:proofErr w:type="spellEnd"/>
+      <w:r>
+        <w:rPr>
+          <w:rFonts w:cs="Liberation Serif"/>
+        </w:rPr>
+        <w:t>, membre de l’équipe de développement, et lui appartient par conséquent. Cependant, nous disposons de l’entièreté des droits concernant la propriété des données</w:t>
       </w:r>
       <w:r>
         <w:rPr>
@@ -3492,7 +3600,21 @@
           <w:rFonts w:cs="Liberation Serif"/>
         </w:rPr>
         <w:tab/>
-        <w:t xml:space="preserve">Après s’être assuré que la raison sociale « BDE Hego Berria » était suffisamment unique et ne portait pas à confusion par rapport son activité. </w:t>
+        <w:t xml:space="preserve">Après s’être assuré que la raison sociale « BDE Hego </w:t>
+      </w:r>
+      <w:proofErr w:type="spellStart"/>
+      <w:r>
+        <w:rPr>
+          <w:rFonts w:cs="Liberation Serif"/>
+        </w:rPr>
+        <w:t>Berria</w:t>
+      </w:r>
+      <w:proofErr w:type="spellEnd"/>
+      <w:r>
+        <w:rPr>
+          <w:rFonts w:cs="Liberation Serif"/>
+        </w:rPr>
+        <w:t xml:space="preserve"> » était suffisamment unique et ne portait pas à confusion par rapport son activité. </w:t>
       </w:r>
       <w:r>
         <w:rPr>
@@ -3504,7 +3626,21 @@
         <w:rPr>
           <w:rFonts w:cs="Liberation Serif"/>
         </w:rPr>
-        <w:t>« Hego Berria » est une appellation</w:t>
+        <w:t xml:space="preserve">« Hego </w:t>
+      </w:r>
+      <w:proofErr w:type="spellStart"/>
+      <w:r>
+        <w:rPr>
+          <w:rFonts w:cs="Liberation Serif"/>
+        </w:rPr>
+        <w:t>Berria</w:t>
+      </w:r>
+      <w:proofErr w:type="spellEnd"/>
+      <w:r>
+        <w:rPr>
+          <w:rFonts w:cs="Liberation Serif"/>
+        </w:rPr>
+        <w:t> » est une appellation</w:t>
       </w:r>
       <w:r>
         <w:rPr>
@@ -3537,7 +3673,21 @@
           <w:rFonts w:cs="Liberation Serif"/>
         </w:rPr>
         <w:tab/>
-        <w:t>Il faut cependant souligner la ressemblance avec « Berria », signifiant « La Nouvelle »</w:t>
+        <w:t>Il faut cependant souligner la ressemblance avec « </w:t>
+      </w:r>
+      <w:proofErr w:type="spellStart"/>
+      <w:r>
+        <w:rPr>
+          <w:rFonts w:cs="Liberation Serif"/>
+        </w:rPr>
+        <w:t>Berria</w:t>
+      </w:r>
+      <w:proofErr w:type="spellEnd"/>
+      <w:r>
+        <w:rPr>
+          <w:rFonts w:cs="Liberation Serif"/>
+        </w:rPr>
+        <w:t> », signifiant « La Nouvelle »</w:t>
       </w:r>
       <w:r>
         <w:rPr>
@@ -3593,7 +3743,21 @@
         <w:rPr>
           <w:rFonts w:cs="Liberation Serif"/>
         </w:rPr>
-        <w:t xml:space="preserve"> Ils détiennent le nom de domaine « Berria.eus », mais </w:t>
+        <w:t xml:space="preserve"> Ils détiennent le nom de domaine « </w:t>
+      </w:r>
+      <w:proofErr w:type="spellStart"/>
+      <w:r>
+        <w:rPr>
+          <w:rFonts w:cs="Liberation Serif"/>
+        </w:rPr>
+        <w:t>Berria.eus</w:t>
+      </w:r>
+      <w:proofErr w:type="spellEnd"/>
+      <w:r>
+        <w:rPr>
+          <w:rFonts w:cs="Liberation Serif"/>
+        </w:rPr>
+        <w:t xml:space="preserve"> », mais </w:t>
       </w:r>
       <w:r>
         <w:rPr>
@@ -3694,7 +3858,29 @@
           <w:sz w:val="20"/>
           <w:szCs w:val="20"/>
         </w:rPr>
-        <w:t>Page d’accueil du journal Berria au 14 novembre 2022.</w:t>
+        <w:t xml:space="preserve">Page d’accueil du journal </w:t>
+      </w:r>
+      <w:proofErr w:type="spellStart"/>
+      <w:r>
+        <w:rPr>
+          <w:rFonts w:cs="Liberation Serif"/>
+          <w:i/>
+          <w:iCs/>
+          <w:sz w:val="20"/>
+          <w:szCs w:val="20"/>
+        </w:rPr>
+        <w:t>Berria</w:t>
+      </w:r>
+      <w:proofErr w:type="spellEnd"/>
+      <w:r>
+        <w:rPr>
+          <w:rFonts w:cs="Liberation Serif"/>
+          <w:i/>
+          <w:iCs/>
+          <w:sz w:val="20"/>
+          <w:szCs w:val="20"/>
+        </w:rPr>
+        <w:t xml:space="preserve"> au 14 novembre 2022.</w:t>
       </w:r>
     </w:p>
     <w:p>
@@ -3776,7 +3962,21 @@
         <w:rPr>
           <w:rFonts w:cs="Liberation Serif"/>
         </w:rPr>
-        <w:t>ous tenons à renseigner aussi l’existence d’une association légèrement liée à la nôtre, « Hego Zaharra »</w:t>
+        <w:t xml:space="preserve">ous tenons à renseigner aussi l’existence d’une association légèrement liée à la nôtre, « Hego </w:t>
+      </w:r>
+      <w:proofErr w:type="spellStart"/>
+      <w:r>
+        <w:rPr>
+          <w:rFonts w:cs="Liberation Serif"/>
+        </w:rPr>
+        <w:t>Zaharra</w:t>
+      </w:r>
+      <w:proofErr w:type="spellEnd"/>
+      <w:r>
+        <w:rPr>
+          <w:rFonts w:cs="Liberation Serif"/>
+        </w:rPr>
+        <w:t> »</w:t>
       </w:r>
       <w:r>
         <w:rPr>
@@ -3800,7 +4000,21 @@
         <w:rPr>
           <w:rFonts w:cs="Liberation Serif"/>
         </w:rPr>
-        <w:t xml:space="preserve"> L’association Hego Zaharra possède le nom de domaine « hego-zaharra.fr »</w:t>
+        <w:t xml:space="preserve"> L’association Hego </w:t>
+      </w:r>
+      <w:proofErr w:type="spellStart"/>
+      <w:r>
+        <w:rPr>
+          <w:rFonts w:cs="Liberation Serif"/>
+        </w:rPr>
+        <w:t>Zaharra</w:t>
+      </w:r>
+      <w:proofErr w:type="spellEnd"/>
+      <w:r>
+        <w:rPr>
+          <w:rFonts w:cs="Liberation Serif"/>
+        </w:rPr>
+        <w:t xml:space="preserve"> possède le nom de domaine « hego-zaharra.fr »</w:t>
       </w:r>
       <w:r>
         <w:rPr>
@@ -3901,7 +4115,29 @@
           <w:sz w:val="20"/>
           <w:szCs w:val="20"/>
         </w:rPr>
-        <w:t>Page d’accueil du site Web Hego Zaharra au 14 novembre 2022.</w:t>
+        <w:t xml:space="preserve">Page d’accueil du site Web Hego </w:t>
+      </w:r>
+      <w:proofErr w:type="spellStart"/>
+      <w:r>
+        <w:rPr>
+          <w:rFonts w:cs="Liberation Serif"/>
+          <w:i/>
+          <w:iCs/>
+          <w:sz w:val="20"/>
+          <w:szCs w:val="20"/>
+        </w:rPr>
+        <w:t>Zaharra</w:t>
+      </w:r>
+      <w:proofErr w:type="spellEnd"/>
+      <w:r>
+        <w:rPr>
+          <w:rFonts w:cs="Liberation Serif"/>
+          <w:i/>
+          <w:iCs/>
+          <w:sz w:val="20"/>
+          <w:szCs w:val="20"/>
+        </w:rPr>
+        <w:t xml:space="preserve"> au 14 novembre 2022.</w:t>
       </w:r>
     </w:p>
     <w:p>
@@ -4041,13 +4277,41 @@
         <w:rPr>
           <w:rFonts w:cs="Liberation Serif"/>
         </w:rPr>
-        <w:t xml:space="preserve"> (.com, .org, .eus ...)</w:t>
-      </w:r>
-      <w:r>
-        <w:rPr>
-          <w:rFonts w:cs="Liberation Serif"/>
-        </w:rPr>
-        <w:t xml:space="preserve"> pour toute autre personne, morale ou physique que le BDE Hego Berria.</w:t>
+        <w:t xml:space="preserve"> (.com, .</w:t>
+      </w:r>
+      <w:proofErr w:type="spellStart"/>
+      <w:r>
+        <w:rPr>
+          <w:rFonts w:cs="Liberation Serif"/>
+        </w:rPr>
+        <w:t>org</w:t>
+      </w:r>
+      <w:proofErr w:type="spellEnd"/>
+      <w:r>
+        <w:rPr>
+          <w:rFonts w:cs="Liberation Serif"/>
+        </w:rPr>
+        <w:t>, .eus ...)</w:t>
+      </w:r>
+      <w:r>
+        <w:rPr>
+          <w:rFonts w:cs="Liberation Serif"/>
+        </w:rPr>
+        <w:t xml:space="preserve"> pour toute autre personne, morale ou physique que le BDE Hego </w:t>
+      </w:r>
+      <w:proofErr w:type="spellStart"/>
+      <w:r>
+        <w:rPr>
+          <w:rFonts w:cs="Liberation Serif"/>
+        </w:rPr>
+        <w:t>Berria</w:t>
+      </w:r>
+      <w:proofErr w:type="spellEnd"/>
+      <w:r>
+        <w:rPr>
+          <w:rFonts w:cs="Liberation Serif"/>
+        </w:rPr>
+        <w:t>.</w:t>
       </w:r>
     </w:p>
     <w:p>
@@ -4141,26 +4405,16 @@
           <w:i/>
           <w:iCs/>
         </w:rPr>
-        <w:t xml:space="preserve"> (capture en date du 14/11/2022</w:t>
-      </w:r>
-      <w:proofErr w:type="gramStart"/>
+        <w:t xml:space="preserve"> (capture en date du 14/11/2022).</w:t>
+      </w:r>
       <w:r>
         <w:rPr>
           <w:rFonts w:cs="Liberation Serif"/>
           <w:i/>
           <w:iCs/>
         </w:rPr>
-        <w:t>).</w:t>
-      </w:r>
-      <w:r>
-        <w:rPr>
-          <w:rFonts w:cs="Liberation Serif"/>
-          <w:i/>
-          <w:iCs/>
-        </w:rPr>
         <w:t>.</w:t>
       </w:r>
-      <w:proofErr w:type="gramEnd"/>
     </w:p>
     <w:p>
       <w:pPr>
@@ -4379,7 +4633,25 @@
           <w:i/>
           <w:iCs/>
         </w:rPr>
-        <w:t xml:space="preserve"> (en inversant « Hego » et « Berria ») (capture en date du 14/11/2022).</w:t>
+        <w:t xml:space="preserve"> (en inversant « Hego » et « </w:t>
+      </w:r>
+      <w:proofErr w:type="spellStart"/>
+      <w:r>
+        <w:rPr>
+          <w:rFonts w:cs="Liberation Serif"/>
+          <w:i/>
+          <w:iCs/>
+        </w:rPr>
+        <w:t>Berria</w:t>
+      </w:r>
+      <w:proofErr w:type="spellEnd"/>
+      <w:r>
+        <w:rPr>
+          <w:rFonts w:cs="Liberation Serif"/>
+          <w:i/>
+          <w:iCs/>
+        </w:rPr>
+        <w:t> ») (capture en date du 14/11/2022).</w:t>
       </w:r>
     </w:p>
     <w:p>
@@ -4455,7 +4727,21 @@
         <w:rPr>
           <w:rFonts w:cs="Liberation Serif"/>
         </w:rPr>
-        <w:t xml:space="preserve">« Hego Berria ». De même, nous nous sommes assurés de l’inexistence d’une marque à la phonétique où à l’orthographe similaire (avec des exemples identiques à ceux décrits dans </w:t>
+        <w:t xml:space="preserve">« Hego </w:t>
+      </w:r>
+      <w:proofErr w:type="spellStart"/>
+      <w:r>
+        <w:rPr>
+          <w:rFonts w:cs="Liberation Serif"/>
+        </w:rPr>
+        <w:t>Berria</w:t>
+      </w:r>
+      <w:proofErr w:type="spellEnd"/>
+      <w:r>
+        <w:rPr>
+          <w:rFonts w:cs="Liberation Serif"/>
+        </w:rPr>
+        <w:t xml:space="preserve"> ». De même, nous nous sommes assurés de l’inexistence d’une marque à la phonétique où à l’orthographe similaire (avec des exemples identiques à ceux décrits dans </w:t>
       </w:r>
       <w:hyperlink w:anchor="_Confusion_ou_parasitisme" w:history="1">
         <w:r>
@@ -4657,7 +4943,15 @@
         </w:r>
       </w:hyperlink>
       <w:r>
-        <w:t>. Aucun résultat ne nous est retourné, à part nous-même, BDE Hego Berria.</w:t>
+        <w:t xml:space="preserve">. Aucun résultat ne nous est retourné, à part nous-même, BDE Hego </w:t>
+      </w:r>
+      <w:proofErr w:type="spellStart"/>
+      <w:r>
+        <w:t>Berria</w:t>
+      </w:r>
+      <w:proofErr w:type="spellEnd"/>
+      <w:r>
+        <w:t>.</w:t>
       </w:r>
     </w:p>
     <w:p>
@@ -4672,7 +4966,23 @@
           <w:i/>
           <w:iCs/>
         </w:rPr>
-        <w:t xml:space="preserve">Ci-dessus : unique résultat renvoyé par la recherche « Hego Berria » sur le site </w:t>
+        <w:t xml:space="preserve">Ci-dessus : unique résultat renvoyé par la recherche « Hego </w:t>
+      </w:r>
+      <w:proofErr w:type="spellStart"/>
+      <w:r>
+        <w:rPr>
+          <w:i/>
+          <w:iCs/>
+        </w:rPr>
+        <w:t>Berria</w:t>
+      </w:r>
+      <w:proofErr w:type="spellEnd"/>
+      <w:r>
+        <w:rPr>
+          <w:i/>
+          <w:iCs/>
+        </w:rPr>
+        <w:t xml:space="preserve"> » sur le site </w:t>
       </w:r>
       <w:hyperlink r:id="rId25" w:history="1">
         <w:r>
@@ -4815,7 +5125,21 @@
         <w:rPr>
           <w:rFonts w:cs="Liberation Serif"/>
         </w:rPr>
-        <w:t xml:space="preserve"> utiliser est le logo du BDE Hego Berria, dont nous disposons l’accord écrit de l’auteur concernant les droits de reproduction </w:t>
+        <w:t xml:space="preserve"> utiliser est le logo du BDE Hego </w:t>
+      </w:r>
+      <w:proofErr w:type="spellStart"/>
+      <w:r>
+        <w:rPr>
+          <w:rFonts w:cs="Liberation Serif"/>
+        </w:rPr>
+        <w:t>Berria</w:t>
+      </w:r>
+      <w:proofErr w:type="spellEnd"/>
+      <w:r>
+        <w:rPr>
+          <w:rFonts w:cs="Liberation Serif"/>
+        </w:rPr>
+        <w:t xml:space="preserve">, dont nous disposons l’accord écrit de l’auteur concernant les droits de reproduction </w:t>
       </w:r>
       <w:r>
         <w:rPr>
@@ -5296,13 +5620,14 @@
       </w:r>
     </w:p>
     <w:p>
-      <w:proofErr w:type="gramStart"/>
-      <w:r>
-        <w:t>ci</w:t>
-      </w:r>
-      <w:proofErr w:type="gramEnd"/>
-      <w:r>
-        <w:t>-après l'"Editeur".</w:t>
+      <w:r>
+        <w:t>ci-après l'</w:t>
+      </w:r>
+      <w:r>
+        <w:t xml:space="preserve"> </w:t>
+      </w:r>
+      <w:r>
+        <w:t>"Editeur".</w:t>
       </w:r>
     </w:p>
     <w:p>
@@ -5461,13 +5786,16 @@
           <w:numId w:val="11"/>
         </w:numPr>
       </w:pPr>
+      <w:r>
+        <w:t xml:space="preserve">par mail à l'adresse </w:t>
+      </w:r>
       <w:proofErr w:type="gramStart"/>
       <w:r>
-        <w:t>par</w:t>
+        <w:t>email</w:t>
       </w:r>
       <w:proofErr w:type="gramEnd"/>
       <w:r>
-        <w:t xml:space="preserve"> mail à l'adresse email </w:t>
+        <w:t xml:space="preserve"> </w:t>
       </w:r>
       <w:hyperlink r:id="rId31" w:history="1">
         <w:r>
@@ -5486,13 +5814,16 @@
           <w:numId w:val="11"/>
         </w:numPr>
       </w:pPr>
-      <w:proofErr w:type="gramStart"/>
-      <w:r>
-        <w:t>par</w:t>
-      </w:r>
-      <w:proofErr w:type="gramEnd"/>
-      <w:r>
-        <w:t xml:space="preserve"> voie postale au 2 Allée du Parc Montaury, 64600 ANGLET ;</w:t>
+      <w:r>
+        <w:t xml:space="preserve">par voie postale au 2 Allée du Parc </w:t>
+      </w:r>
+      <w:proofErr w:type="spellStart"/>
+      <w:r>
+        <w:t>Montaury</w:t>
+      </w:r>
+      <w:proofErr w:type="spellEnd"/>
+      <w:r>
+        <w:t>, 64600 ANGLET ;</w:t>
       </w:r>
     </w:p>
     <w:p>
@@ -5503,13 +5834,8 @@
           <w:numId w:val="11"/>
         </w:numPr>
       </w:pPr>
-      <w:proofErr w:type="gramStart"/>
-      <w:r>
-        <w:t>via</w:t>
-      </w:r>
-      <w:proofErr w:type="gramEnd"/>
-      <w:r>
-        <w:t xml:space="preserve"> un formulaire de contact ;</w:t>
+      <w:r>
+        <w:t>via un formulaire de contact ;</w:t>
       </w:r>
     </w:p>
     <w:p>
@@ -5520,13 +5846,8 @@
           <w:numId w:val="11"/>
         </w:numPr>
       </w:pPr>
-      <w:proofErr w:type="gramStart"/>
-      <w:r>
-        <w:t>via</w:t>
-      </w:r>
-      <w:proofErr w:type="gramEnd"/>
-      <w:r>
-        <w:t xml:space="preserve"> son espace personnel ;</w:t>
+      <w:r>
+        <w:t>via son espace personnel ;</w:t>
       </w:r>
     </w:p>
     <w:p>
@@ -5662,7 +5983,6 @@
         <w:docPartUnique/>
       </w:docPartObj>
     </w:sdtPr>
-    <w:sdtEndPr/>
     <w:sdtContent>
       <w:p>
         <w:pPr>

</xml_diff>

<commit_message>
Ajout diapo et légers changement audit
</commit_message>
<xml_diff>
--- a/Livrables/Gestion/Juridique/Audit_juridique.docx
+++ b/Livrables/Gestion/Juridique/Audit_juridique.docx
@@ -144,18 +144,8 @@
           <w:sz w:val="32"/>
           <w:szCs w:val="32"/>
         </w:rPr>
-        <w:t xml:space="preserve">Tuteur : Pr. Richard </w:t>
-      </w:r>
-      <w:proofErr w:type="spellStart"/>
-      <w:r>
-        <w:rPr>
-          <w:rFonts w:cs="Liberation Serif"/>
-          <w:sz w:val="32"/>
-          <w:szCs w:val="32"/>
-        </w:rPr>
-        <w:t>Chbeir</w:t>
-      </w:r>
-      <w:proofErr w:type="spellEnd"/>
+        <w:t>Tuteur : Pr. Richard Chbeir</w:t>
+      </w:r>
     </w:p>
     <w:p>
       <w:pPr>
@@ -2505,35 +2495,7 @@
         <w:rPr>
           <w:rFonts w:cs="Liberation Serif"/>
         </w:rPr>
-        <w:t xml:space="preserve">Dans le suivant document, « nous », « on », et « nos », « Hego </w:t>
-      </w:r>
-      <w:proofErr w:type="spellStart"/>
-      <w:r>
-        <w:rPr>
-          <w:rFonts w:cs="Liberation Serif"/>
-        </w:rPr>
-        <w:t>Berria</w:t>
-      </w:r>
-      <w:proofErr w:type="spellEnd"/>
-      <w:r>
-        <w:rPr>
-          <w:rFonts w:cs="Liberation Serif"/>
-        </w:rPr>
-        <w:t xml:space="preserve"> » font référence à BDE Hego </w:t>
-      </w:r>
-      <w:proofErr w:type="spellStart"/>
-      <w:r>
-        <w:rPr>
-          <w:rFonts w:cs="Liberation Serif"/>
-        </w:rPr>
-        <w:t>Berria</w:t>
-      </w:r>
-      <w:proofErr w:type="spellEnd"/>
-      <w:r>
-        <w:rPr>
-          <w:rFonts w:cs="Liberation Serif"/>
-        </w:rPr>
-        <w:t xml:space="preserve">, association loi de 1901 définie comme suit : </w:t>
+        <w:t xml:space="preserve">Dans le suivant document, « nous », « on », et « nos », « Hego Berria » font référence à BDE Hego Berria, association loi de 1901 définie comme suit : </w:t>
       </w:r>
     </w:p>
     <w:p>
@@ -2547,35 +2509,7 @@
         <w:rPr>
           <w:rFonts w:cs="Liberation Serif"/>
         </w:rPr>
-        <w:t xml:space="preserve">Organisation d'activités d'animation culturelles, fixée à IUT de Bayonne et du Pays </w:t>
-      </w:r>
-      <w:proofErr w:type="gramStart"/>
-      <w:r>
-        <w:rPr>
-          <w:rFonts w:cs="Liberation Serif"/>
-        </w:rPr>
-        <w:t>Basque</w:t>
-      </w:r>
-      <w:proofErr w:type="gramEnd"/>
-      <w:r>
-        <w:rPr>
-          <w:rFonts w:cs="Liberation Serif"/>
-        </w:rPr>
-        <w:t xml:space="preserve">, Département Informatique, 2 Allée du Parc </w:t>
-      </w:r>
-      <w:proofErr w:type="spellStart"/>
-      <w:r>
-        <w:rPr>
-          <w:rFonts w:cs="Liberation Serif"/>
-        </w:rPr>
-        <w:t>Montaury</w:t>
-      </w:r>
-      <w:proofErr w:type="spellEnd"/>
-      <w:r>
-        <w:rPr>
-          <w:rFonts w:cs="Liberation Serif"/>
-        </w:rPr>
-        <w:t>, 64600 ANGLET, pour une durée illimitée.</w:t>
+        <w:t>Organisation d'activités d'animation culturelles, fixée à IUT de Bayonne et du Pays Basque, Département Informatique, 2 Allée du Parc Montaury, 64600 ANGLET, pour une durée illimitée.</w:t>
       </w:r>
     </w:p>
     <w:p>
@@ -2629,21 +2563,7 @@
         <w:rPr>
           <w:rFonts w:cs="Liberation Serif"/>
         </w:rPr>
-        <w:t xml:space="preserve">Le parrainage est un évènement annuel réalisé par l'association étudiante Hego </w:t>
-      </w:r>
-      <w:proofErr w:type="spellStart"/>
-      <w:r>
-        <w:rPr>
-          <w:rFonts w:cs="Liberation Serif"/>
-        </w:rPr>
-        <w:t>Berria</w:t>
-      </w:r>
-      <w:proofErr w:type="spellEnd"/>
-      <w:r>
-        <w:rPr>
-          <w:rFonts w:cs="Liberation Serif"/>
-        </w:rPr>
-        <w:t xml:space="preserve"> (un BDE), dans lequel les étudiants de première année répondent d'abord à un questionnaire rédigé par les membres du BDE. Ensuite, les étudiants de deuxième année sont associés automatiquement (ou en choisissant, en fonction du paramétrage du questionnaire) à un étudiant de 1ère année, créant alors l'association entre le parrain et le filleul.</w:t>
+        <w:t>Le parrainage est un évènement annuel réalisé par l'association étudiante Hego Berria (un BDE), dans lequel les étudiants de première année répondent d'abord à un questionnaire rédigé par les membres du BDE. Ensuite, les étudiants de deuxième année sont associés automatiquement (ou en choisissant, en fonction du paramétrage du questionnaire) à un étudiant de 1ère année, créant alors l'association entre le parrain et le filleul.</w:t>
       </w:r>
     </w:p>
     <w:p>
@@ -2728,21 +2648,7 @@
         <w:rPr>
           <w:rFonts w:cs="Liberation Serif"/>
         </w:rPr>
-        <w:t xml:space="preserve">Le bureau des étudiants Hego </w:t>
-      </w:r>
-      <w:proofErr w:type="spellStart"/>
-      <w:r>
-        <w:rPr>
-          <w:rFonts w:cs="Liberation Serif"/>
-        </w:rPr>
-        <w:t>Berria</w:t>
-      </w:r>
-      <w:proofErr w:type="spellEnd"/>
-      <w:r>
-        <w:rPr>
-          <w:rFonts w:cs="Liberation Serif"/>
-        </w:rPr>
-        <w:t xml:space="preserve"> est une association avec une identité forte, qui commence à développer en parallèle (sans lien avec la SAE) un site web </w:t>
+        <w:t xml:space="preserve">Le bureau des étudiants Hego Berria est une association avec une identité forte, qui commence à développer en parallèle (sans lien avec la SAE) un site web </w:t>
       </w:r>
       <w:r>
         <w:rPr>
@@ -2826,21 +2732,7 @@
         <w:rPr>
           <w:rFonts w:cs="Liberation Serif"/>
         </w:rPr>
-        <w:t xml:space="preserve"> puisque éditée, publiée et divulguée sous la direction de Hego </w:t>
-      </w:r>
-      <w:proofErr w:type="spellStart"/>
-      <w:r>
-        <w:rPr>
-          <w:rFonts w:cs="Liberation Serif"/>
-        </w:rPr>
-        <w:t>Berria</w:t>
-      </w:r>
-      <w:proofErr w:type="spellEnd"/>
-      <w:r>
-        <w:rPr>
-          <w:rFonts w:cs="Liberation Serif"/>
-        </w:rPr>
-        <w:t>.</w:t>
+        <w:t xml:space="preserve"> puisque éditée, publiée et divulguée sous la direction de Hego Berria.</w:t>
       </w:r>
     </w:p>
     <w:p>
@@ -2893,71 +2785,6 @@
           <w:rFonts w:cs="Liberation Serif"/>
         </w:rPr>
       </w:pPr>
-    </w:p>
-    <w:p>
-      <w:pPr>
-        <w:jc w:val="both"/>
-        <w:rPr>
-          <w:rFonts w:cs="Liberation Serif"/>
-        </w:rPr>
-      </w:pPr>
-      <w:r>
-        <w:rPr>
-          <w:rFonts w:cs="Liberation Serif"/>
-        </w:rPr>
-        <w:t>Vérifier la validité des médias utilisés dans votre "projet". Pour ce faire, il faudra répertorier les différents éléments numériques contenus dans votre site web et vérifier leur validité au regard du droit de la propriété intellectuelle.  Le droit des licences sera également étudié pour connaître le régime juridique applicable notamment aux images utilisées</w:t>
-      </w:r>
-      <w:r>
-        <w:rPr>
-          <w:rFonts w:cs="Liberation Serif"/>
-        </w:rPr>
-        <w:t>.</w:t>
-      </w:r>
-    </w:p>
-    <w:p>
-      <w:pPr>
-        <w:ind w:firstLine="708"/>
-        <w:jc w:val="both"/>
-        <w:rPr>
-          <w:rFonts w:cs="Liberation Serif"/>
-        </w:rPr>
-      </w:pPr>
-      <w:r>
-        <w:rPr>
-          <w:rFonts w:cs="Liberation Serif"/>
-        </w:rPr>
-        <w:t>Les pages informations RGPD, au regard des droits à respecter et à renseigner.</w:t>
-      </w:r>
-    </w:p>
-    <w:p>
-      <w:pPr>
-        <w:ind w:firstLine="708"/>
-        <w:jc w:val="both"/>
-        <w:rPr>
-          <w:rFonts w:cs="Liberation Serif"/>
-        </w:rPr>
-      </w:pPr>
-      <w:r>
-        <w:rPr>
-          <w:rFonts w:cs="Liberation Serif"/>
-        </w:rPr>
-        <w:t>La distinction de la responsabilité des hébergeurs et des éditeurs ainsi que sur le cahier des charges à respecter par l'hébergeur.</w:t>
-      </w:r>
-    </w:p>
-    <w:p>
-      <w:pPr>
-        <w:ind w:firstLine="708"/>
-        <w:jc w:val="both"/>
-        <w:rPr>
-          <w:rFonts w:cs="Liberation Serif"/>
-        </w:rPr>
-      </w:pPr>
-      <w:r>
-        <w:rPr>
-          <w:rFonts w:cs="Liberation Serif"/>
-        </w:rPr>
-        <w:t>La responsabilité éditoriale dans le cadre des infractions de presse.</w:t>
-      </w:r>
     </w:p>
     <w:p>
       <w:pPr>
@@ -3494,21 +3321,7 @@
         <w:rPr>
           <w:rFonts w:cs="Liberation Serif"/>
         </w:rPr>
-        <w:t xml:space="preserve">La conception de la structure a été réalisée par Nicolas </w:t>
-      </w:r>
-      <w:proofErr w:type="spellStart"/>
-      <w:r>
-        <w:rPr>
-          <w:rFonts w:cs="Liberation Serif"/>
-        </w:rPr>
-        <w:t>Dargazanli</w:t>
-      </w:r>
-      <w:proofErr w:type="spellEnd"/>
-      <w:r>
-        <w:rPr>
-          <w:rFonts w:cs="Liberation Serif"/>
-        </w:rPr>
-        <w:t>, membre de l’équipe de développement, et lui appartient par conséquent. Cependant, nous disposons de l’entièreté des droits concernant la propriété des données</w:t>
+        <w:t>La conception de la structure a été réalisée par Nicolas Dargazanli, membre de l’équipe de développement, et lui appartient par conséquent. Cependant, nous disposons de l’entièreté des droits concernant la propriété des données</w:t>
       </w:r>
       <w:r>
         <w:rPr>
@@ -3600,21 +3413,7 @@
           <w:rFonts w:cs="Liberation Serif"/>
         </w:rPr>
         <w:tab/>
-        <w:t xml:space="preserve">Après s’être assuré que la raison sociale « BDE Hego </w:t>
-      </w:r>
-      <w:proofErr w:type="spellStart"/>
-      <w:r>
-        <w:rPr>
-          <w:rFonts w:cs="Liberation Serif"/>
-        </w:rPr>
-        <w:t>Berria</w:t>
-      </w:r>
-      <w:proofErr w:type="spellEnd"/>
-      <w:r>
-        <w:rPr>
-          <w:rFonts w:cs="Liberation Serif"/>
-        </w:rPr>
-        <w:t xml:space="preserve"> » était suffisamment unique et ne portait pas à confusion par rapport son activité. </w:t>
+        <w:t xml:space="preserve">Après s’être assuré que la raison sociale « BDE Hego Berria » était suffisamment unique et ne portait pas à confusion par rapport son activité. </w:t>
       </w:r>
       <w:r>
         <w:rPr>
@@ -3626,21 +3425,7 @@
         <w:rPr>
           <w:rFonts w:cs="Liberation Serif"/>
         </w:rPr>
-        <w:t xml:space="preserve">« Hego </w:t>
-      </w:r>
-      <w:proofErr w:type="spellStart"/>
-      <w:r>
-        <w:rPr>
-          <w:rFonts w:cs="Liberation Serif"/>
-        </w:rPr>
-        <w:t>Berria</w:t>
-      </w:r>
-      <w:proofErr w:type="spellEnd"/>
-      <w:r>
-        <w:rPr>
-          <w:rFonts w:cs="Liberation Serif"/>
-        </w:rPr>
-        <w:t> » est une appellation</w:t>
+        <w:t>« Hego Berria » est une appellation</w:t>
       </w:r>
       <w:r>
         <w:rPr>
@@ -3673,21 +3458,7 @@
           <w:rFonts w:cs="Liberation Serif"/>
         </w:rPr>
         <w:tab/>
-        <w:t>Il faut cependant souligner la ressemblance avec « </w:t>
-      </w:r>
-      <w:proofErr w:type="spellStart"/>
-      <w:r>
-        <w:rPr>
-          <w:rFonts w:cs="Liberation Serif"/>
-        </w:rPr>
-        <w:t>Berria</w:t>
-      </w:r>
-      <w:proofErr w:type="spellEnd"/>
-      <w:r>
-        <w:rPr>
-          <w:rFonts w:cs="Liberation Serif"/>
-        </w:rPr>
-        <w:t> », signifiant « La Nouvelle »</w:t>
+        <w:t>Il faut cependant souligner la ressemblance avec « Berria », signifiant « La Nouvelle »</w:t>
       </w:r>
       <w:r>
         <w:rPr>
@@ -3719,14 +3490,12 @@
         </w:rPr>
         <w:t xml:space="preserve">, puisqu’ils ne reprennent que </w:t>
       </w:r>
-      <w:proofErr w:type="gramStart"/>
       <w:r>
         <w:rPr>
           <w:rFonts w:cs="Liberation Serif"/>
         </w:rPr>
         <w:t>la partie signifiant</w:t>
       </w:r>
-      <w:proofErr w:type="gramEnd"/>
       <w:r>
         <w:rPr>
           <w:rFonts w:cs="Liberation Serif"/>
@@ -3743,21 +3512,7 @@
         <w:rPr>
           <w:rFonts w:cs="Liberation Serif"/>
         </w:rPr>
-        <w:t xml:space="preserve"> Ils détiennent le nom de domaine « </w:t>
-      </w:r>
-      <w:proofErr w:type="spellStart"/>
-      <w:r>
-        <w:rPr>
-          <w:rFonts w:cs="Liberation Serif"/>
-        </w:rPr>
-        <w:t>Berria.eus</w:t>
-      </w:r>
-      <w:proofErr w:type="spellEnd"/>
-      <w:r>
-        <w:rPr>
-          <w:rFonts w:cs="Liberation Serif"/>
-        </w:rPr>
-        <w:t xml:space="preserve"> », mais </w:t>
+        <w:t xml:space="preserve"> Ils détiennent le nom de domaine « Berria.eus », mais </w:t>
       </w:r>
       <w:r>
         <w:rPr>
@@ -3858,29 +3613,7 @@
           <w:sz w:val="20"/>
           <w:szCs w:val="20"/>
         </w:rPr>
-        <w:t xml:space="preserve">Page d’accueil du journal </w:t>
-      </w:r>
-      <w:proofErr w:type="spellStart"/>
-      <w:r>
-        <w:rPr>
-          <w:rFonts w:cs="Liberation Serif"/>
-          <w:i/>
-          <w:iCs/>
-          <w:sz w:val="20"/>
-          <w:szCs w:val="20"/>
-        </w:rPr>
-        <w:t>Berria</w:t>
-      </w:r>
-      <w:proofErr w:type="spellEnd"/>
-      <w:r>
-        <w:rPr>
-          <w:rFonts w:cs="Liberation Serif"/>
-          <w:i/>
-          <w:iCs/>
-          <w:sz w:val="20"/>
-          <w:szCs w:val="20"/>
-        </w:rPr>
-        <w:t xml:space="preserve"> au 14 novembre 2022.</w:t>
+        <w:t>Page d’accueil du journal Berria au 14 novembre 2022.</w:t>
       </w:r>
     </w:p>
     <w:p>
@@ -3962,21 +3695,7 @@
         <w:rPr>
           <w:rFonts w:cs="Liberation Serif"/>
         </w:rPr>
-        <w:t xml:space="preserve">ous tenons à renseigner aussi l’existence d’une association légèrement liée à la nôtre, « Hego </w:t>
-      </w:r>
-      <w:proofErr w:type="spellStart"/>
-      <w:r>
-        <w:rPr>
-          <w:rFonts w:cs="Liberation Serif"/>
-        </w:rPr>
-        <w:t>Zaharra</w:t>
-      </w:r>
-      <w:proofErr w:type="spellEnd"/>
-      <w:r>
-        <w:rPr>
-          <w:rFonts w:cs="Liberation Serif"/>
-        </w:rPr>
-        <w:t> »</w:t>
+        <w:t>ous tenons à renseigner aussi l’existence d’une association légèrement liée à la nôtre, « Hego Zaharra »</w:t>
       </w:r>
       <w:r>
         <w:rPr>
@@ -4000,21 +3719,7 @@
         <w:rPr>
           <w:rFonts w:cs="Liberation Serif"/>
         </w:rPr>
-        <w:t xml:space="preserve"> L’association Hego </w:t>
-      </w:r>
-      <w:proofErr w:type="spellStart"/>
-      <w:r>
-        <w:rPr>
-          <w:rFonts w:cs="Liberation Serif"/>
-        </w:rPr>
-        <w:t>Zaharra</w:t>
-      </w:r>
-      <w:proofErr w:type="spellEnd"/>
-      <w:r>
-        <w:rPr>
-          <w:rFonts w:cs="Liberation Serif"/>
-        </w:rPr>
-        <w:t xml:space="preserve"> possède le nom de domaine « hego-zaharra.fr »</w:t>
+        <w:t xml:space="preserve"> L’association Hego Zaharra possède le nom de domaine « hego-zaharra.fr »</w:t>
       </w:r>
       <w:r>
         <w:rPr>
@@ -4115,29 +3820,7 @@
           <w:sz w:val="20"/>
           <w:szCs w:val="20"/>
         </w:rPr>
-        <w:t xml:space="preserve">Page d’accueil du site Web Hego </w:t>
-      </w:r>
-      <w:proofErr w:type="spellStart"/>
-      <w:r>
-        <w:rPr>
-          <w:rFonts w:cs="Liberation Serif"/>
-          <w:i/>
-          <w:iCs/>
-          <w:sz w:val="20"/>
-          <w:szCs w:val="20"/>
-        </w:rPr>
-        <w:t>Zaharra</w:t>
-      </w:r>
-      <w:proofErr w:type="spellEnd"/>
-      <w:r>
-        <w:rPr>
-          <w:rFonts w:cs="Liberation Serif"/>
-          <w:i/>
-          <w:iCs/>
-          <w:sz w:val="20"/>
-          <w:szCs w:val="20"/>
-        </w:rPr>
-        <w:t xml:space="preserve"> au 14 novembre 2022.</w:t>
+        <w:t>Page d’accueil du site Web Hego Zaharra au 14 novembre 2022.</w:t>
       </w:r>
     </w:p>
     <w:p>
@@ -4277,41 +3960,13 @@
         <w:rPr>
           <w:rFonts w:cs="Liberation Serif"/>
         </w:rPr>
-        <w:t xml:space="preserve"> (.com, .</w:t>
-      </w:r>
-      <w:proofErr w:type="spellStart"/>
-      <w:r>
-        <w:rPr>
-          <w:rFonts w:cs="Liberation Serif"/>
-        </w:rPr>
-        <w:t>org</w:t>
-      </w:r>
-      <w:proofErr w:type="spellEnd"/>
-      <w:r>
-        <w:rPr>
-          <w:rFonts w:cs="Liberation Serif"/>
-        </w:rPr>
-        <w:t>, .eus ...)</w:t>
-      </w:r>
-      <w:r>
-        <w:rPr>
-          <w:rFonts w:cs="Liberation Serif"/>
-        </w:rPr>
-        <w:t xml:space="preserve"> pour toute autre personne, morale ou physique que le BDE Hego </w:t>
-      </w:r>
-      <w:proofErr w:type="spellStart"/>
-      <w:r>
-        <w:rPr>
-          <w:rFonts w:cs="Liberation Serif"/>
-        </w:rPr>
-        <w:t>Berria</w:t>
-      </w:r>
-      <w:proofErr w:type="spellEnd"/>
-      <w:r>
-        <w:rPr>
-          <w:rFonts w:cs="Liberation Serif"/>
-        </w:rPr>
-        <w:t>.</w:t>
+        <w:t xml:space="preserve"> (.com, .org, .eus ...)</w:t>
+      </w:r>
+      <w:r>
+        <w:rPr>
+          <w:rFonts w:cs="Liberation Serif"/>
+        </w:rPr>
+        <w:t xml:space="preserve"> pour toute autre personne, morale ou physique que le BDE Hego Berria.</w:t>
       </w:r>
     </w:p>
     <w:p>
@@ -4406,14 +4061,6 @@
           <w:iCs/>
         </w:rPr>
         <w:t xml:space="preserve"> (capture en date du 14/11/2022).</w:t>
-      </w:r>
-      <w:r>
-        <w:rPr>
-          <w:rFonts w:cs="Liberation Serif"/>
-          <w:i/>
-          <w:iCs/>
-        </w:rPr>
-        <w:t>.</w:t>
       </w:r>
     </w:p>
     <w:p>
@@ -4633,25 +4280,7 @@
           <w:i/>
           <w:iCs/>
         </w:rPr>
-        <w:t xml:space="preserve"> (en inversant « Hego » et « </w:t>
-      </w:r>
-      <w:proofErr w:type="spellStart"/>
-      <w:r>
-        <w:rPr>
-          <w:rFonts w:cs="Liberation Serif"/>
-          <w:i/>
-          <w:iCs/>
-        </w:rPr>
-        <w:t>Berria</w:t>
-      </w:r>
-      <w:proofErr w:type="spellEnd"/>
-      <w:r>
-        <w:rPr>
-          <w:rFonts w:cs="Liberation Serif"/>
-          <w:i/>
-          <w:iCs/>
-        </w:rPr>
-        <w:t> ») (capture en date du 14/11/2022).</w:t>
+        <w:t xml:space="preserve"> (en inversant « Hego » et « Berria ») (capture en date du 14/11/2022).</w:t>
       </w:r>
     </w:p>
     <w:p>
@@ -4727,21 +4356,7 @@
         <w:rPr>
           <w:rFonts w:cs="Liberation Serif"/>
         </w:rPr>
-        <w:t xml:space="preserve">« Hego </w:t>
-      </w:r>
-      <w:proofErr w:type="spellStart"/>
-      <w:r>
-        <w:rPr>
-          <w:rFonts w:cs="Liberation Serif"/>
-        </w:rPr>
-        <w:t>Berria</w:t>
-      </w:r>
-      <w:proofErr w:type="spellEnd"/>
-      <w:r>
-        <w:rPr>
-          <w:rFonts w:cs="Liberation Serif"/>
-        </w:rPr>
-        <w:t xml:space="preserve"> ». De même, nous nous sommes assurés de l’inexistence d’une marque à la phonétique où à l’orthographe similaire (avec des exemples identiques à ceux décrits dans </w:t>
+        <w:t xml:space="preserve">« Hego Berria ». De même, nous nous sommes assurés de l’inexistence d’une marque à la phonétique où à l’orthographe similaire (avec des exemples identiques à ceux décrits dans </w:t>
       </w:r>
       <w:hyperlink w:anchor="_Confusion_ou_parasitisme" w:history="1">
         <w:r>
@@ -4943,15 +4558,7 @@
         </w:r>
       </w:hyperlink>
       <w:r>
-        <w:t xml:space="preserve">. Aucun résultat ne nous est retourné, à part nous-même, BDE Hego </w:t>
-      </w:r>
-      <w:proofErr w:type="spellStart"/>
-      <w:r>
-        <w:t>Berria</w:t>
-      </w:r>
-      <w:proofErr w:type="spellEnd"/>
-      <w:r>
-        <w:t>.</w:t>
+        <w:t>. Aucun résultat ne nous est retourné, à part nous-même, BDE Hego Berria.</w:t>
       </w:r>
     </w:p>
     <w:p>
@@ -4966,23 +4573,7 @@
           <w:i/>
           <w:iCs/>
         </w:rPr>
-        <w:t xml:space="preserve">Ci-dessus : unique résultat renvoyé par la recherche « Hego </w:t>
-      </w:r>
-      <w:proofErr w:type="spellStart"/>
-      <w:r>
-        <w:rPr>
-          <w:i/>
-          <w:iCs/>
-        </w:rPr>
-        <w:t>Berria</w:t>
-      </w:r>
-      <w:proofErr w:type="spellEnd"/>
-      <w:r>
-        <w:rPr>
-          <w:i/>
-          <w:iCs/>
-        </w:rPr>
-        <w:t xml:space="preserve"> » sur le site </w:t>
+        <w:t xml:space="preserve">Ci-dessus : unique résultat renvoyé par la recherche « Hego Berria » sur le site </w:t>
       </w:r>
       <w:hyperlink r:id="rId25" w:history="1">
         <w:r>
@@ -5125,21 +4716,7 @@
         <w:rPr>
           <w:rFonts w:cs="Liberation Serif"/>
         </w:rPr>
-        <w:t xml:space="preserve"> utiliser est le logo du BDE Hego </w:t>
-      </w:r>
-      <w:proofErr w:type="spellStart"/>
-      <w:r>
-        <w:rPr>
-          <w:rFonts w:cs="Liberation Serif"/>
-        </w:rPr>
-        <w:t>Berria</w:t>
-      </w:r>
-      <w:proofErr w:type="spellEnd"/>
-      <w:r>
-        <w:rPr>
-          <w:rFonts w:cs="Liberation Serif"/>
-        </w:rPr>
-        <w:t xml:space="preserve">, dont nous disposons l’accord écrit de l’auteur concernant les droits de reproduction </w:t>
+        <w:t xml:space="preserve"> utiliser est le logo du BDE Hego Berria, dont nous disposons l’accord écrit de l’auteur concernant les droits de reproduction </w:t>
       </w:r>
       <w:r>
         <w:rPr>
@@ -5590,7 +5167,7 @@
     </w:p>
     <w:p>
       <w:r>
-        <w:t>L’édition et la direction de la publication du Site est assurée par Pierre DAVID, domiciliée 36 rue de</w:t>
+        <w:t>L’édition et la direction de la publication du Site est assurée par Pierre DAVID, domicilié 36 rue de</w:t>
       </w:r>
       <w:r>
         <w:t xml:space="preserve"> </w:t>
@@ -5787,15 +5364,7 @@
         </w:numPr>
       </w:pPr>
       <w:r>
-        <w:t xml:space="preserve">par mail à l'adresse </w:t>
-      </w:r>
-      <w:proofErr w:type="gramStart"/>
-      <w:r>
-        <w:t>email</w:t>
-      </w:r>
-      <w:proofErr w:type="gramEnd"/>
-      <w:r>
-        <w:t xml:space="preserve"> </w:t>
+        <w:t xml:space="preserve">par mail à l'adresse email </w:t>
       </w:r>
       <w:hyperlink r:id="rId31" w:history="1">
         <w:r>
@@ -5815,15 +5384,7 @@
         </w:numPr>
       </w:pPr>
       <w:r>
-        <w:t xml:space="preserve">par voie postale au 2 Allée du Parc </w:t>
-      </w:r>
-      <w:proofErr w:type="spellStart"/>
-      <w:r>
-        <w:t>Montaury</w:t>
-      </w:r>
-      <w:proofErr w:type="spellEnd"/>
-      <w:r>
-        <w:t>, 64600 ANGLET ;</w:t>
+        <w:t>par voie postale au 2 Allée du Parc Montaury, 64600 ANGLET ;</w:t>
       </w:r>
     </w:p>
     <w:p>
@@ -7550,7 +7111,6 @@
   <w:style w:type="character" w:default="1" w:styleId="Policepardfaut">
     <w:name w:val="Default Paragraph Font"/>
     <w:uiPriority w:val="1"/>
-    <w:semiHidden/>
     <w:unhideWhenUsed/>
   </w:style>
   <w:style w:type="table" w:default="1" w:styleId="TableauNormal">

</xml_diff>